<commit_message>
Fix gitignore et env
</commit_message>
<xml_diff>
--- a/TICKETHACK.docx
+++ b/TICKETHACK.docx
@@ -188,6 +188,31 @@
         <w:t>bookings</w:t>
       </w:r>
       <w:proofErr w:type="spellEnd"/>
+    </w:p>
+    <w:p>
+      <w:proofErr w:type="gramStart"/>
+      <w:r>
+        <w:t>Revue .</w:t>
+      </w:r>
+      <w:proofErr w:type="spellStart"/>
+      <w:r>
+        <w:t>env</w:t>
+      </w:r>
+      <w:proofErr w:type="spellEnd"/>
+      <w:proofErr w:type="gramEnd"/>
+      <w:r>
+        <w:t xml:space="preserve"> </w:t>
+      </w:r>
+      <w:proofErr w:type="gramStart"/>
+      <w:r>
+        <w:t>et .</w:t>
+      </w:r>
+      <w:proofErr w:type="spellStart"/>
+      <w:r>
+        <w:t>gitignore</w:t>
+      </w:r>
+      <w:proofErr w:type="spellEnd"/>
+      <w:proofErr w:type="gramEnd"/>
     </w:p>
     <w:p/>
     <w:sectPr>

</xml_diff>

<commit_message>
Fix models et route trips (fix moment + index)
</commit_message>
<xml_diff>
--- a/TICKETHACK.docx
+++ b/TICKETHACK.docx
@@ -213,6 +213,21 @@
       </w:r>
       <w:proofErr w:type="spellEnd"/>
       <w:proofErr w:type="gramEnd"/>
+    </w:p>
+    <w:p>
+      <w:r>
+        <w:t>Test git push =&gt; OK</w:t>
+      </w:r>
+    </w:p>
+    <w:p>
+      <w:r>
+        <w:t>Test connexion BDD générée =&gt; OK</w:t>
+      </w:r>
+    </w:p>
+    <w:p>
+      <w:r>
+        <w:t>Revue routes/trips.js</w:t>
+      </w:r>
     </w:p>
     <w:p/>
     <w:sectPr>

</xml_diff>

<commit_message>
Fix gestion Mongo memory pour les tests
</commit_message>
<xml_diff>
--- a/TICKETHACK.docx
+++ b/TICKETHACK.docx
@@ -76,6 +76,17 @@
         <w:t>supertest</w:t>
       </w:r>
       <w:proofErr w:type="spellEnd"/>
+      <w:r>
+        <w:t xml:space="preserve">, </w:t>
+      </w:r>
+      <w:proofErr w:type="spellStart"/>
+      <w:r>
+        <w:t>mongodb</w:t>
+      </w:r>
+      <w:proofErr w:type="spellEnd"/>
+      <w:r>
+        <w:t xml:space="preserve"> memory server</w:t>
+      </w:r>
     </w:p>
     <w:p>
       <w:r>
@@ -228,7 +239,52 @@
       <w:r>
         <w:t>Revue routes/trips.js</w:t>
       </w:r>
-    </w:p>
+      <w:r>
+        <w:t xml:space="preserve"> (fix moment + index trip)</w:t>
+      </w:r>
+    </w:p>
+    <w:p>
+      <w:r>
+        <w:t>Implémentation test GET /trips + Tests =&gt; OK</w:t>
+      </w:r>
+    </w:p>
+    <w:p>
+      <w:r>
+        <w:t xml:space="preserve">Revue routes/bookings.js (moment + </w:t>
+      </w:r>
+      <w:proofErr w:type="spellStart"/>
+      <w:r>
+        <w:t>waitingTime</w:t>
+      </w:r>
+      <w:proofErr w:type="spellEnd"/>
+      <w:r>
+        <w:t>)</w:t>
+      </w:r>
+    </w:p>
+    <w:p>
+      <w:r>
+        <w:t>Implémentation tests GET et POST /</w:t>
+      </w:r>
+      <w:proofErr w:type="spellStart"/>
+      <w:r>
+        <w:t>bookings</w:t>
+      </w:r>
+      <w:proofErr w:type="spellEnd"/>
+      <w:r>
+        <w:t xml:space="preserve"> + Tests =&gt; </w:t>
+      </w:r>
+      <w:r>
+        <w:t xml:space="preserve">OK (+fix </w:t>
+      </w:r>
+      <w:r>
+        <w:t>Mongo Memory</w:t>
+      </w:r>
+      <w:r>
+        <w:t>)</w:t>
+      </w:r>
+    </w:p>
+    <w:p/>
+    <w:p/>
     <w:p/>
     <w:sectPr>
       <w:pgSz w:w="11906" w:h="16838"/>

</xml_diff>